<commit_message>
Added licensing to samples
</commit_message>
<xml_diff>
--- a/Minimum Viable Security Program/Example Documents/Business Continuity Plan.docx
+++ b/Minimum Viable Security Program/Example Documents/Business Continuity Plan.docx
@@ -228,25 +228,7 @@
               <w:cnfStyle w:val="000000100000" w:firstRow="0" w:lastRow="0" w:firstColumn="0" w:lastColumn="0" w:oddVBand="0" w:evenVBand="0" w:oddHBand="1" w:evenHBand="0" w:firstRowFirstColumn="0" w:firstRowLastColumn="0" w:lastRowFirstColumn="0" w:lastRowLastColumn="0"/>
             </w:pPr>
             <w:r>
-              <w:t xml:space="preserve">Notified of significant disruptions and direct </w:t>
-            </w:r>
-            <w:r>
-              <w:t>external communicatio</w:t>
-            </w:r>
-            <w:r>
-              <w:t>n</w:t>
-            </w:r>
-            <w:r>
-              <w:t xml:space="preserve"> </w:t>
-            </w:r>
-            <w:r>
-              <w:t>(</w:t>
-            </w:r>
-            <w:r>
-              <w:t>to customers, vendors, counsel…</w:t>
-            </w:r>
-            <w:r>
-              <w:t>)</w:t>
+              <w:t>Notified of significant disruptions and direct external communication (to customers, vendors, counsel…)</w:t>
             </w:r>
           </w:p>
         </w:tc>
@@ -1053,8 +1035,6 @@
             </w:r>
             <w:r>
               <w:br/>
-            </w:r>
-            <w:r>
               <w:t>(proceed to steps below.)</w:t>
             </w:r>
           </w:p>
@@ -1169,7 +1149,15 @@
         <w:t>Internal:</w:t>
       </w:r>
       <w:r>
-        <w:t xml:space="preserve"> CTO provides short updates to all staff so they know who is leading, current status, and how to handle customer inquiries.</w:t>
+        <w:t xml:space="preserve"> CTO provides short updates to all staff so they know who is leading, </w:t>
+      </w:r>
+      <w:proofErr w:type="gramStart"/>
+      <w:r>
+        <w:t>current status</w:t>
+      </w:r>
+      <w:proofErr w:type="gramEnd"/>
+      <w:r>
+        <w:t>, and how to handle customer inquiries.</w:t>
       </w:r>
     </w:p>
     <w:p>
@@ -1920,7 +1908,7 @@
               <w:spacing w:after="160" w:line="278" w:lineRule="auto"/>
               <w:cnfStyle w:val="000000100000" w:firstRow="0" w:lastRow="0" w:firstColumn="0" w:lastColumn="0" w:oddVBand="0" w:evenVBand="0" w:oddHBand="1" w:evenHBand="0" w:firstRowFirstColumn="0" w:firstRowLastColumn="0" w:lastRowFirstColumn="0" w:lastRowLastColumn="0"/>
             </w:pPr>
-            <w:hyperlink r:id="rId5" w:history="1">
+            <w:hyperlink r:id="rId7" w:history="1">
               <w:r>
                 <w:rPr>
                   <w:rStyle w:val="Hyperlink"/>
@@ -1990,7 +1978,7 @@
               <w:spacing w:after="160" w:line="278" w:lineRule="auto"/>
               <w:cnfStyle w:val="000000000000" w:firstRow="0" w:lastRow="0" w:firstColumn="0" w:lastColumn="0" w:oddVBand="0" w:evenVBand="0" w:oddHBand="0" w:evenHBand="0" w:firstRowFirstColumn="0" w:firstRowLastColumn="0" w:lastRowFirstColumn="0" w:lastRowLastColumn="0"/>
             </w:pPr>
-            <w:hyperlink r:id="rId6" w:history="1">
+            <w:hyperlink r:id="rId8" w:history="1">
               <w:r>
                 <w:rPr>
                   <w:rStyle w:val="Hyperlink"/>
@@ -2060,7 +2048,7 @@
               <w:spacing w:after="160" w:line="278" w:lineRule="auto"/>
               <w:cnfStyle w:val="000000100000" w:firstRow="0" w:lastRow="0" w:firstColumn="0" w:lastColumn="0" w:oddVBand="0" w:evenVBand="0" w:oddHBand="1" w:evenHBand="0" w:firstRowFirstColumn="0" w:firstRowLastColumn="0" w:lastRowFirstColumn="0" w:lastRowLastColumn="0"/>
             </w:pPr>
-            <w:hyperlink r:id="rId7" w:history="1">
+            <w:hyperlink r:id="rId9" w:history="1">
               <w:r>
                 <w:rPr>
                   <w:rStyle w:val="Hyperlink"/>
@@ -2127,7 +2115,7 @@
               <w:spacing w:after="160" w:line="278" w:lineRule="auto"/>
               <w:cnfStyle w:val="000000000000" w:firstRow="0" w:lastRow="0" w:firstColumn="0" w:lastColumn="0" w:oddVBand="0" w:evenVBand="0" w:oddHBand="0" w:evenHBand="0" w:firstRowFirstColumn="0" w:firstRowLastColumn="0" w:lastRowFirstColumn="0" w:lastRowLastColumn="0"/>
             </w:pPr>
-            <w:hyperlink r:id="rId8" w:history="1">
+            <w:hyperlink r:id="rId10" w:history="1">
               <w:r>
                 <w:rPr>
                   <w:rStyle w:val="Hyperlink"/>
@@ -2197,7 +2185,7 @@
               <w:spacing w:after="160" w:line="278" w:lineRule="auto"/>
               <w:cnfStyle w:val="000000100000" w:firstRow="0" w:lastRow="0" w:firstColumn="0" w:lastColumn="0" w:oddVBand="0" w:evenVBand="0" w:oddHBand="1" w:evenHBand="0" w:firstRowFirstColumn="0" w:firstRowLastColumn="0" w:lastRowFirstColumn="0" w:lastRowLastColumn="0"/>
             </w:pPr>
-            <w:hyperlink r:id="rId9" w:history="1">
+            <w:hyperlink r:id="rId11" w:history="1">
               <w:r>
                 <w:rPr>
                   <w:rStyle w:val="Hyperlink"/>
@@ -2264,7 +2252,7 @@
               <w:spacing w:after="160" w:line="278" w:lineRule="auto"/>
               <w:cnfStyle w:val="000000000000" w:firstRow="0" w:lastRow="0" w:firstColumn="0" w:lastColumn="0" w:oddVBand="0" w:evenVBand="0" w:oddHBand="0" w:evenHBand="0" w:firstRowFirstColumn="0" w:firstRowLastColumn="0" w:lastRowFirstColumn="0" w:lastRowLastColumn="0"/>
             </w:pPr>
-            <w:hyperlink r:id="rId10" w:history="1">
+            <w:hyperlink r:id="rId12" w:history="1">
               <w:r>
                 <w:rPr>
                   <w:rStyle w:val="Hyperlink"/>
@@ -2334,7 +2322,7 @@
               <w:spacing w:after="160" w:line="278" w:lineRule="auto"/>
               <w:cnfStyle w:val="000000100000" w:firstRow="0" w:lastRow="0" w:firstColumn="0" w:lastColumn="0" w:oddVBand="0" w:evenVBand="0" w:oddHBand="1" w:evenHBand="0" w:firstRowFirstColumn="0" w:firstRowLastColumn="0" w:lastRowFirstColumn="0" w:lastRowLastColumn="0"/>
             </w:pPr>
-            <w:hyperlink r:id="rId11" w:history="1">
+            <w:hyperlink r:id="rId13" w:history="1">
               <w:r>
                 <w:rPr>
                   <w:rStyle w:val="Hyperlink"/>
@@ -2440,6 +2428,7 @@
     </w:tbl>
     <w:p/>
     <w:sectPr>
+      <w:footerReference w:type="default" r:id="rId14"/>
       <w:pgSz w:w="12240" w:h="15840"/>
       <w:pgMar w:top="1440" w:right="1440" w:bottom="1440" w:left="1440" w:header="720" w:footer="720" w:gutter="0"/>
       <w:cols w:space="720"/>
@@ -2447,6 +2436,110 @@
     </w:sectPr>
   </w:body>
 </w:document>
+</file>
+
+<file path=word/endnotes.xml><?xml version="1.0" encoding="utf-8"?>
+<w:endnotes xmlns:wpc="http://schemas.microsoft.com/office/word/2010/wordprocessingCanvas" xmlns:cx="http://schemas.microsoft.com/office/drawing/2014/chartex" xmlns:cx1="http://schemas.microsoft.com/office/drawing/2015/9/8/chartex" xmlns:cx2="http://schemas.microsoft.com/office/drawing/2015/10/21/chartex" xmlns:cx3="http://schemas.microsoft.com/office/drawing/2016/5/9/chartex" xmlns:cx4="http://schemas.microsoft.com/office/drawing/2016/5/10/chartex" xmlns:cx5="http://schemas.microsoft.com/office/drawing/2016/5/11/chartex" xmlns:cx6="http://schemas.microsoft.com/office/drawing/2016/5/12/chartex" xmlns:cx7="http://schemas.microsoft.com/office/drawing/2016/5/13/chartex" xmlns:cx8="http://schemas.microsoft.com/office/drawing/2016/5/14/chartex" xmlns:mc="http://schemas.openxmlformats.org/markup-compatibility/2006" xmlns:aink="http://schemas.microsoft.com/office/drawing/2016/ink" xmlns:am3d="http://schemas.microsoft.com/office/drawing/2017/model3d" xmlns:o="urn:schemas-microsoft-com:office:office" xmlns:oel="http://schemas.microsoft.com/office/2019/extlst" xmlns:r="http://schemas.openxmlformats.org/officeDocument/2006/relationships" xmlns:m="http://schemas.openxmlformats.org/officeDocument/2006/math" xmlns:v="urn:schemas-microsoft-com:vml" xmlns:wp14="http://schemas.microsoft.com/office/word/2010/wordprocessingDrawing" xmlns:wp="http://schemas.openxmlformats.org/drawingml/2006/wordprocessingDrawing" xmlns:w10="urn:schemas-microsoft-com:office:word" xmlns:w="http://schemas.openxmlformats.org/wordprocessingml/2006/main" xmlns:w14="http://schemas.microsoft.com/office/word/2010/wordml" xmlns:w15="http://schemas.microsoft.com/office/word/2012/wordml" xmlns:w16cex="http://schemas.microsoft.com/office/word/2018/wordml/cex" xmlns:w16cid="http://schemas.microsoft.com/office/word/2016/wordml/cid" xmlns:w16="http://schemas.microsoft.com/office/word/2018/wordml" xmlns:w16du="http://schemas.microsoft.com/office/word/2023/wordml/word16du" xmlns:w16sdtdh="http://schemas.microsoft.com/office/word/2020/wordml/sdtdatahash" xmlns:w16sdtfl="http://schemas.microsoft.com/office/word/2024/wordml/sdtformatlock" xmlns:w16se="http://schemas.microsoft.com/office/word/2015/wordml/symex" xmlns:wpg="http://schemas.microsoft.com/office/word/2010/wordprocessingGroup" xmlns:wpi="http://schemas.microsoft.com/office/word/2010/wordprocessingInk" xmlns:wne="http://schemas.microsoft.com/office/word/2006/wordml" xmlns:wps="http://schemas.microsoft.com/office/word/2010/wordprocessingShape" mc:Ignorable="w14 w15 w16se w16cid w16 w16cex w16sdtdh w16sdtfl w16du wp14">
+  <w:endnote w:type="separator" w:id="-1">
+    <w:p>
+      <w:pPr>
+        <w:spacing w:after="0" w:line="240" w:lineRule="auto"/>
+      </w:pPr>
+      <w:r>
+        <w:separator/>
+      </w:r>
+    </w:p>
+  </w:endnote>
+  <w:endnote w:type="continuationSeparator" w:id="0">
+    <w:p>
+      <w:pPr>
+        <w:spacing w:after="0" w:line="240" w:lineRule="auto"/>
+      </w:pPr>
+      <w:r>
+        <w:continuationSeparator/>
+      </w:r>
+    </w:p>
+  </w:endnote>
+</w:endnotes>
+</file>
+
+<file path=word/footer1.xml><?xml version="1.0" encoding="utf-8"?>
+<w:ftr xmlns:wpc="http://schemas.microsoft.com/office/word/2010/wordprocessingCanvas" xmlns:cx="http://schemas.microsoft.com/office/drawing/2014/chartex" xmlns:cx1="http://schemas.microsoft.com/office/drawing/2015/9/8/chartex" xmlns:cx2="http://schemas.microsoft.com/office/drawing/2015/10/21/chartex" xmlns:cx3="http://schemas.microsoft.com/office/drawing/2016/5/9/chartex" xmlns:cx4="http://schemas.microsoft.com/office/drawing/2016/5/10/chartex" xmlns:cx5="http://schemas.microsoft.com/office/drawing/2016/5/11/chartex" xmlns:cx6="http://schemas.microsoft.com/office/drawing/2016/5/12/chartex" xmlns:cx7="http://schemas.microsoft.com/office/drawing/2016/5/13/chartex" xmlns:cx8="http://schemas.microsoft.com/office/drawing/2016/5/14/chartex" xmlns:mc="http://schemas.openxmlformats.org/markup-compatibility/2006" xmlns:aink="http://schemas.microsoft.com/office/drawing/2016/ink" xmlns:am3d="http://schemas.microsoft.com/office/drawing/2017/model3d" xmlns:o="urn:schemas-microsoft-com:office:office" xmlns:oel="http://schemas.microsoft.com/office/2019/extlst" xmlns:r="http://schemas.openxmlformats.org/officeDocument/2006/relationships" xmlns:m="http://schemas.openxmlformats.org/officeDocument/2006/math" xmlns:v="urn:schemas-microsoft-com:vml" xmlns:wp14="http://schemas.microsoft.com/office/word/2010/wordprocessingDrawing" xmlns:wp="http://schemas.openxmlformats.org/drawingml/2006/wordprocessingDrawing" xmlns:w10="urn:schemas-microsoft-com:office:word" xmlns:w="http://schemas.openxmlformats.org/wordprocessingml/2006/main" xmlns:w14="http://schemas.microsoft.com/office/word/2010/wordml" xmlns:w15="http://schemas.microsoft.com/office/word/2012/wordml" xmlns:w16cex="http://schemas.microsoft.com/office/word/2018/wordml/cex" xmlns:w16cid="http://schemas.microsoft.com/office/word/2016/wordml/cid" xmlns:w16="http://schemas.microsoft.com/office/word/2018/wordml" xmlns:w16du="http://schemas.microsoft.com/office/word/2023/wordml/word16du" xmlns:w16sdtdh="http://schemas.microsoft.com/office/word/2020/wordml/sdtdatahash" xmlns:w16sdtfl="http://schemas.microsoft.com/office/word/2024/wordml/sdtformatlock" xmlns:w16se="http://schemas.microsoft.com/office/word/2015/wordml/symex" xmlns:wpg="http://schemas.microsoft.com/office/word/2010/wordprocessingGroup" xmlns:wpi="http://schemas.microsoft.com/office/word/2010/wordprocessingInk" xmlns:wne="http://schemas.microsoft.com/office/word/2006/wordml" xmlns:wps="http://schemas.microsoft.com/office/word/2010/wordprocessingShape" mc:Ignorable="w14 w15 w16se w16cid w16 w16cex w16sdtdh w16sdtfl w16du wp14">
+  <w:p>
+    <w:pPr>
+      <w:pStyle w:val="Footer"/>
+      <w:rPr>
+        <w:sz w:val="14"/>
+        <w:szCs w:val="14"/>
+      </w:rPr>
+    </w:pPr>
+    <w:r>
+      <w:rPr>
+        <w:sz w:val="14"/>
+        <w:szCs w:val="14"/>
+      </w:rPr>
+      <w:t>© SafetyLight LLC — Released under CC0 1.0 Universal (Public Domain Dedication).</w:t>
+    </w:r>
+    <w:r>
+      <w:rPr>
+        <w:sz w:val="14"/>
+        <w:szCs w:val="14"/>
+      </w:rPr>
+      <w:br/>
+      <w:t>Provided as-is, without any warranty or guarantee of suitability.</w:t>
+    </w:r>
+    <w:r>
+      <w:rPr>
+        <w:sz w:val="14"/>
+        <w:szCs w:val="14"/>
+      </w:rPr>
+      <w:br/>
+      <w:t xml:space="preserve">Customize before use. Original available on </w:t>
+    </w:r>
+    <w:hyperlink r:id="rId1" w:history="1">
+      <w:r>
+        <w:rPr>
+          <w:rStyle w:val="Hyperlink"/>
+          <w:sz w:val="14"/>
+          <w:szCs w:val="14"/>
+        </w:rPr>
+        <w:t>GitHub</w:t>
+      </w:r>
+    </w:hyperlink>
+    <w:r>
+      <w:rPr>
+        <w:sz w:val="14"/>
+        <w:szCs w:val="14"/>
+      </w:rPr>
+      <w:t>.</w:t>
+    </w:r>
+  </w:p>
+</w:ftr>
+</file>
+
+<file path=word/footnotes.xml><?xml version="1.0" encoding="utf-8"?>
+<w:footnotes xmlns:wpc="http://schemas.microsoft.com/office/word/2010/wordprocessingCanvas" xmlns:cx="http://schemas.microsoft.com/office/drawing/2014/chartex" xmlns:cx1="http://schemas.microsoft.com/office/drawing/2015/9/8/chartex" xmlns:cx2="http://schemas.microsoft.com/office/drawing/2015/10/21/chartex" xmlns:cx3="http://schemas.microsoft.com/office/drawing/2016/5/9/chartex" xmlns:cx4="http://schemas.microsoft.com/office/drawing/2016/5/10/chartex" xmlns:cx5="http://schemas.microsoft.com/office/drawing/2016/5/11/chartex" xmlns:cx6="http://schemas.microsoft.com/office/drawing/2016/5/12/chartex" xmlns:cx7="http://schemas.microsoft.com/office/drawing/2016/5/13/chartex" xmlns:cx8="http://schemas.microsoft.com/office/drawing/2016/5/14/chartex" xmlns:mc="http://schemas.openxmlformats.org/markup-compatibility/2006" xmlns:aink="http://schemas.microsoft.com/office/drawing/2016/ink" xmlns:am3d="http://schemas.microsoft.com/office/drawing/2017/model3d" xmlns:o="urn:schemas-microsoft-com:office:office" xmlns:oel="http://schemas.microsoft.com/office/2019/extlst" xmlns:r="http://schemas.openxmlformats.org/officeDocument/2006/relationships" xmlns:m="http://schemas.openxmlformats.org/officeDocument/2006/math" xmlns:v="urn:schemas-microsoft-com:vml" xmlns:wp14="http://schemas.microsoft.com/office/word/2010/wordprocessingDrawing" xmlns:wp="http://schemas.openxmlformats.org/drawingml/2006/wordprocessingDrawing" xmlns:w10="urn:schemas-microsoft-com:office:word" xmlns:w="http://schemas.openxmlformats.org/wordprocessingml/2006/main" xmlns:w14="http://schemas.microsoft.com/office/word/2010/wordml" xmlns:w15="http://schemas.microsoft.com/office/word/2012/wordml" xmlns:w16cex="http://schemas.microsoft.com/office/word/2018/wordml/cex" xmlns:w16cid="http://schemas.microsoft.com/office/word/2016/wordml/cid" xmlns:w16="http://schemas.microsoft.com/office/word/2018/wordml" xmlns:w16du="http://schemas.microsoft.com/office/word/2023/wordml/word16du" xmlns:w16sdtdh="http://schemas.microsoft.com/office/word/2020/wordml/sdtdatahash" xmlns:w16sdtfl="http://schemas.microsoft.com/office/word/2024/wordml/sdtformatlock" xmlns:w16se="http://schemas.microsoft.com/office/word/2015/wordml/symex" xmlns:wpg="http://schemas.microsoft.com/office/word/2010/wordprocessingGroup" xmlns:wpi="http://schemas.microsoft.com/office/word/2010/wordprocessingInk" xmlns:wne="http://schemas.microsoft.com/office/word/2006/wordml" xmlns:wps="http://schemas.microsoft.com/office/word/2010/wordprocessingShape" mc:Ignorable="w14 w15 w16se w16cid w16 w16cex w16sdtdh w16sdtfl w16du wp14">
+  <w:footnote w:type="separator" w:id="-1">
+    <w:p>
+      <w:pPr>
+        <w:spacing w:after="0" w:line="240" w:lineRule="auto"/>
+      </w:pPr>
+      <w:r>
+        <w:separator/>
+      </w:r>
+    </w:p>
+  </w:footnote>
+  <w:footnote w:type="continuationSeparator" w:id="0">
+    <w:p>
+      <w:pPr>
+        <w:spacing w:after="0" w:line="240" w:lineRule="auto"/>
+      </w:pPr>
+      <w:r>
+        <w:continuationSeparator/>
+      </w:r>
+    </w:p>
+  </w:footnote>
+</w:footnotes>
 </file>
 
 <file path=word/numbering.xml><?xml version="1.0" encoding="utf-8"?>
@@ -10897,6 +10990,50 @@
       </w:tcPr>
     </w:tblStylePr>
   </w:style>
+  <w:style w:type="paragraph" w:styleId="Header">
+    <w:name w:val="header"/>
+    <w:basedOn w:val="Normal"/>
+    <w:link w:val="HeaderChar"/>
+    <w:uiPriority w:val="99"/>
+    <w:unhideWhenUsed/>
+    <w:rsid w:val="00553C91"/>
+    <w:pPr>
+      <w:tabs>
+        <w:tab w:val="center" w:pos="4680"/>
+        <w:tab w:val="right" w:pos="9360"/>
+      </w:tabs>
+      <w:spacing w:after="0" w:line="240" w:lineRule="auto"/>
+    </w:pPr>
+  </w:style>
+  <w:style w:type="character" w:customStyle="1" w:styleId="HeaderChar">
+    <w:name w:val="Header Char"/>
+    <w:basedOn w:val="DefaultParagraphFont"/>
+    <w:link w:val="Header"/>
+    <w:uiPriority w:val="99"/>
+    <w:rsid w:val="00553C91"/>
+  </w:style>
+  <w:style w:type="paragraph" w:styleId="Footer">
+    <w:name w:val="footer"/>
+    <w:basedOn w:val="Normal"/>
+    <w:link w:val="FooterChar"/>
+    <w:uiPriority w:val="99"/>
+    <w:unhideWhenUsed/>
+    <w:rsid w:val="00553C91"/>
+    <w:pPr>
+      <w:tabs>
+        <w:tab w:val="center" w:pos="4680"/>
+        <w:tab w:val="right" w:pos="9360"/>
+      </w:tabs>
+      <w:spacing w:after="0" w:line="240" w:lineRule="auto"/>
+    </w:pPr>
+  </w:style>
+  <w:style w:type="character" w:customStyle="1" w:styleId="FooterChar">
+    <w:name w:val="Footer Char"/>
+    <w:basedOn w:val="DefaultParagraphFont"/>
+    <w:link w:val="Footer"/>
+    <w:uiPriority w:val="99"/>
+    <w:rsid w:val="00553C91"/>
+  </w:style>
 </w:styles>
 </file>
 

</xml_diff>